<commit_message>
added draft to tidy and submit
</commit_message>
<xml_diff>
--- a/reports/01_paper/conference_abstract/Disruption to Test Scores after Tropical Cyclones in the United States 2022 12 08b.docx
+++ b/reports/01_paper/conference_abstract/Disruption to Test Scores after Tropical Cyclones in the United States 2022 12 08b.docx
@@ -126,13 +126,8 @@
       <w:r>
         <w:t xml:space="preserve">, </w:t>
       </w:r>
-      <w:proofErr w:type="spellStart"/>
-      <w:r>
-        <w:t>Marianthi</w:t>
-      </w:r>
-      <w:proofErr w:type="spellEnd"/>
-      <w:r>
-        <w:t>-Anna Kioumourtzoglou</w:t>
+      <w:r>
+        <w:t>Marianthi-Anna Kioumourtzoglou</w:t>
       </w:r>
       <w:r>
         <w:rPr>
@@ -311,7 +306,15 @@
         <w:t xml:space="preserve"> </w:t>
       </w:r>
       <w:r>
-        <w:t xml:space="preserve">every element of </w:t>
+        <w:t xml:space="preserve">every element </w:t>
+      </w:r>
+      <w:ins w:id="0" w:author="Parks, Robbie M" w:date="2022-12-08T15:31:00Z">
+        <w:r>
+          <w:t xml:space="preserve">of the lives </w:t>
+        </w:r>
+      </w:ins>
+      <w:r>
+        <w:t xml:space="preserve">of </w:t>
       </w:r>
       <w:r>
         <w:t>impacted communities</w:t>
@@ -353,279 +356,297 @@
         <w:t xml:space="preserve"> previous studies</w:t>
       </w:r>
       <w:r>
-        <w:t xml:space="preserve"> have shown other</w:t>
+        <w:t xml:space="preserve"> have </w:t>
+      </w:r>
+      <w:del w:id="1" w:author="Parks, Robbie M" w:date="2022-12-08T15:31:00Z">
+        <w:r>
+          <w:delText>shown other</w:delText>
+        </w:r>
+        <w:r>
+          <w:delText>s</w:delText>
+        </w:r>
+        <w:r>
+          <w:delText>, such as wildfires, have</w:delText>
+        </w:r>
+      </w:del>
+      <w:ins w:id="2" w:author="Parks, Robbie M" w:date="2022-12-08T15:31:00Z">
+        <w:r>
+          <w:t>wildfires have</w:t>
+        </w:r>
+      </w:ins>
+      <w:r>
+        <w:t xml:space="preserve"> </w:t>
+      </w:r>
+      <w:r>
+        <w:t>negatively impact</w:t>
+      </w:r>
+      <w:ins w:id="3" w:author="Parks, Robbie M" w:date="2022-12-08T15:31:00Z">
+        <w:r>
+          <w:t>ed</w:t>
+        </w:r>
+      </w:ins>
+      <w:r>
+        <w:t xml:space="preserve"> test scores</w:t>
+      </w:r>
+      <w:r>
+        <w:t xml:space="preserve">. </w:t>
+      </w:r>
+      <w:r>
+        <w:t>We aim</w:t>
+      </w:r>
+      <w:r>
+        <w:t xml:space="preserve"> to examine the association between tropical cyclones and </w:t>
+      </w:r>
+      <w:r>
+        <w:t>educational attainment</w:t>
+      </w:r>
+      <w:r>
+        <w:t xml:space="preserve"> among </w:t>
+      </w:r>
+      <w:r>
+        <w:t>elementary</w:t>
+      </w:r>
+      <w:r>
+        <w:t>-</w:t>
+      </w:r>
+      <w:r>
+        <w:t xml:space="preserve"> and middle </w:t>
+      </w:r>
+      <w:r>
+        <w:t>school</w:t>
+      </w:r>
+      <w:r>
+        <w:t xml:space="preserve">-age </w:t>
+      </w:r>
+      <w:r>
+        <w:t xml:space="preserve">students in </w:t>
+      </w:r>
+      <w:r>
+        <w:t xml:space="preserve">all </w:t>
+      </w:r>
+      <w:r>
+        <w:t xml:space="preserve">affected </w:t>
+      </w:r>
+      <w:r>
+        <w:t xml:space="preserve">areas in the </w:t>
+      </w:r>
+      <w:r>
+        <w:t xml:space="preserve">United States. </w:t>
+      </w:r>
+    </w:p>
+    <w:p>
+      <w:pPr>
+        <w:jc w:val="both"/>
+      </w:pPr>
+    </w:p>
+    <w:p>
+      <w:pPr>
+        <w:jc w:val="both"/>
+        <w:rPr>
+          <w:b/>
+          <w:bCs/>
+        </w:rPr>
+      </w:pPr>
+      <w:r>
+        <w:rPr>
+          <w:b/>
+          <w:bCs/>
+          <w:u w:val="single"/>
+        </w:rPr>
+        <w:t>Methods</w:t>
+      </w:r>
+    </w:p>
+    <w:p>
+      <w:pPr>
+        <w:jc w:val="both"/>
+      </w:pPr>
+      <w:r>
+        <w:t>We based e</w:t>
+      </w:r>
+      <w:r>
+        <w:t>ducation</w:t>
+      </w:r>
+      <w:r>
+        <w:t xml:space="preserve"> </w:t>
+      </w:r>
+      <w:r>
+        <w:t>on county-level average standardized test scores in math and reading/language arts</w:t>
+      </w:r>
+      <w:r>
+        <w:t xml:space="preserve"> (RLA)</w:t>
+      </w:r>
+      <w:r>
+        <w:t xml:space="preserve"> among third to eighth grade students </w:t>
+      </w:r>
+      <w:r>
+        <w:t xml:space="preserve">during </w:t>
+      </w:r>
+      <w:r>
+        <w:t>2009</w:t>
+      </w:r>
+      <w:r>
+        <w:t>–</w:t>
+      </w:r>
+      <w:r>
+        <w:t>2018</w:t>
+      </w:r>
+      <w:r>
+        <w:t xml:space="preserve"> from the Stanford Educational Data Archive</w:t>
+      </w:r>
+      <w:r>
+        <w:t xml:space="preserve">. </w:t>
+      </w:r>
+      <w:r>
+        <w:t>Our</w:t>
+      </w:r>
+      <w:r>
+        <w:t xml:space="preserve"> exposure of interest</w:t>
+      </w:r>
+      <w:r>
+        <w:t xml:space="preserve"> was</w:t>
+      </w:r>
+      <w:r>
+        <w:t xml:space="preserve"> tropical cyclone</w:t>
       </w:r>
       <w:r>
         <w:t>s</w:t>
       </w:r>
       <w:r>
-        <w:t xml:space="preserve">, such as wildfires, have </w:t>
-      </w:r>
-      <w:r>
-        <w:t>negatively impact</w:t>
-      </w:r>
-      <w:r>
-        <w:t xml:space="preserve"> test scores</w:t>
-      </w:r>
-      <w:r>
-        <w:t xml:space="preserve">. </w:t>
-      </w:r>
-      <w:r>
-        <w:t>We aim</w:t>
-      </w:r>
-      <w:r>
-        <w:t xml:space="preserve"> to examine the association between tropical cyclones and </w:t>
-      </w:r>
-      <w:r>
-        <w:t>educational attainment</w:t>
-      </w:r>
-      <w:r>
-        <w:t xml:space="preserve"> among </w:t>
-      </w:r>
-      <w:r>
-        <w:t>elementary</w:t>
+        <w:t xml:space="preserve">, </w:t>
+      </w:r>
+      <w:r>
+        <w:t xml:space="preserve">developed from a record of tropical cyclone </w:t>
+      </w:r>
+      <w:r>
+        <w:t>occurrence</w:t>
+      </w:r>
+      <w:r>
+        <w:t xml:space="preserve"> over </w:t>
+      </w:r>
+      <w:r>
+        <w:t>10</w:t>
+      </w:r>
+      <w:r>
+        <w:t xml:space="preserve"> year</w:t>
+      </w:r>
+      <w:r>
+        <w:t>s</w:t>
+      </w:r>
+      <w:r>
+        <w:t xml:space="preserve">, </w:t>
+      </w:r>
+      <w:r>
+        <w:t>defined as counties with a sustained maximal wind speed ≥34 knots</w:t>
+      </w:r>
+      <w:r>
+        <w:t>,</w:t>
+      </w:r>
+      <w:r>
+        <w:t xml:space="preserve"> </w:t>
+      </w:r>
+      <w:r>
+        <w:rPr>
+          <w:bCs/>
+        </w:rPr>
+        <w:t xml:space="preserve">as well as </w:t>
+      </w:r>
+      <w:r>
+        <w:rPr>
+          <w:bCs/>
+        </w:rPr>
+        <w:t xml:space="preserve">a </w:t>
+      </w:r>
+      <w:r>
+        <w:rPr>
+          <w:bCs/>
+        </w:rPr>
+        <w:t>subset of the data including only gale-to-violent storms (≥34 knots and &lt;64 knots) or hurricanes (≥64 knots)</w:t>
+      </w:r>
+      <w:r>
+        <w:t>.</w:t>
+      </w:r>
+      <w:r>
+        <w:t xml:space="preserve"> </w:t>
+      </w:r>
+      <w:r>
+        <w:t xml:space="preserve">We developed </w:t>
+      </w:r>
+      <w:r>
+        <w:t xml:space="preserve">a </w:t>
+      </w:r>
+      <w:r>
+        <w:t>difference</w:t>
       </w:r>
       <w:r>
         <w:t>-</w:t>
       </w:r>
       <w:r>
-        <w:t xml:space="preserve"> and middle </w:t>
-      </w:r>
-      <w:r>
-        <w:t>school</w:t>
-      </w:r>
-      <w:r>
-        <w:t xml:space="preserve">-age </w:t>
-      </w:r>
-      <w:r>
-        <w:t xml:space="preserve">students in </w:t>
-      </w:r>
-      <w:r>
-        <w:t xml:space="preserve">all </w:t>
-      </w:r>
-      <w:r>
-        <w:t xml:space="preserve">affected </w:t>
-      </w:r>
-      <w:r>
-        <w:t xml:space="preserve">areas in the </w:t>
-      </w:r>
-      <w:r>
-        <w:t xml:space="preserve">United States. </w:t>
-      </w:r>
-    </w:p>
-    <w:p>
-      <w:pPr>
-        <w:jc w:val="both"/>
-      </w:pPr>
-    </w:p>
-    <w:p>
-      <w:pPr>
-        <w:jc w:val="both"/>
-        <w:rPr>
-          <w:b/>
-          <w:bCs/>
-        </w:rPr>
-      </w:pPr>
-      <w:r>
-        <w:rPr>
-          <w:b/>
-          <w:bCs/>
-          <w:u w:val="single"/>
-        </w:rPr>
-        <w:t>Methods</w:t>
-      </w:r>
-    </w:p>
-    <w:p>
-      <w:pPr>
-        <w:jc w:val="both"/>
-      </w:pPr>
-      <w:r>
-        <w:t>We based e</w:t>
-      </w:r>
-      <w:r>
-        <w:t>ducation</w:t>
+        <w:t>in</w:t>
+      </w:r>
+      <w:r>
+        <w:t>-</w:t>
+      </w:r>
+      <w:r>
+        <w:t>difference</w:t>
+      </w:r>
+      <w:r>
+        <w:t>s</w:t>
+      </w:r>
+      <w:r>
+        <w:t xml:space="preserve"> model</w:t>
+      </w:r>
+      <w:r>
+        <w:t>,</w:t>
       </w:r>
       <w:r>
         <w:t xml:space="preserve"> </w:t>
       </w:r>
       <w:r>
-        <w:t>on county-level average standardized test scores in math and reading/language arts</w:t>
-      </w:r>
-      <w:r>
-        <w:t xml:space="preserve"> (RLA)</w:t>
-      </w:r>
-      <w:r>
-        <w:t xml:space="preserve"> among third to eighth grade students </w:t>
-      </w:r>
-      <w:r>
-        <w:t xml:space="preserve">during </w:t>
-      </w:r>
-      <w:r>
-        <w:t>2009</w:t>
-      </w:r>
-      <w:r>
-        <w:t>–</w:t>
-      </w:r>
-      <w:r>
-        <w:t>2018</w:t>
-      </w:r>
-      <w:r>
-        <w:t xml:space="preserve"> from the Stanford Educational Data Archive</w:t>
-      </w:r>
-      <w:r>
-        <w:t xml:space="preserve">. </w:t>
-      </w:r>
-      <w:r>
-        <w:t>Our</w:t>
-      </w:r>
-      <w:r>
-        <w:t xml:space="preserve"> exposure of interest</w:t>
-      </w:r>
-      <w:r>
-        <w:t xml:space="preserve"> was</w:t>
-      </w:r>
-      <w:r>
-        <w:t xml:space="preserve"> tropical cyclone</w:t>
-      </w:r>
-      <w:r>
-        <w:t>s</w:t>
+        <w:t>associating</w:t>
+      </w:r>
+      <w:r>
+        <w:t xml:space="preserve"> </w:t>
+      </w:r>
+      <w:r>
+        <w:t>tropical cyclone</w:t>
+      </w:r>
+      <w:r>
+        <w:t xml:space="preserve">s </w:t>
+      </w:r>
+      <w:r>
+        <w:t xml:space="preserve">and </w:t>
+      </w:r>
+      <w:r>
+        <w:t xml:space="preserve">annual </w:t>
+      </w:r>
+      <w:r>
+        <w:t>average test scores</w:t>
       </w:r>
       <w:r>
         <w:t xml:space="preserve">, </w:t>
       </w:r>
       <w:r>
-        <w:t xml:space="preserve">developed from a record of tropical cyclone </w:t>
-      </w:r>
-      <w:r>
-        <w:t>occurrence</w:t>
-      </w:r>
-      <w:r>
-        <w:t xml:space="preserve"> over </w:t>
-      </w:r>
-      <w:r>
-        <w:t>10</w:t>
-      </w:r>
-      <w:r>
-        <w:t xml:space="preserve"> year</w:t>
-      </w:r>
-      <w:r>
-        <w:t>s</w:t>
-      </w:r>
-      <w:r>
-        <w:t xml:space="preserve">, </w:t>
-      </w:r>
-      <w:r>
-        <w:t>defined as counties with a sustained maximal wind speed ≥34 knots</w:t>
-      </w:r>
-      <w:r>
-        <w:t>,</w:t>
-      </w:r>
-      <w:r>
-        <w:t xml:space="preserve"> </w:t>
-      </w:r>
-      <w:r>
-        <w:rPr>
-          <w:bCs/>
-        </w:rPr>
-        <w:t xml:space="preserve">as well as </w:t>
-      </w:r>
-      <w:r>
-        <w:rPr>
-          <w:bCs/>
-        </w:rPr>
-        <w:t xml:space="preserve">a </w:t>
-      </w:r>
-      <w:r>
-        <w:rPr>
-          <w:bCs/>
-        </w:rPr>
-        <w:t>subset of the data including only gale-to-violent storms (≥34 knots and &lt;64 knots) or hurricanes (≥64 knots)</w:t>
-      </w:r>
-      <w:r>
-        <w:t>.</w:t>
-      </w:r>
-      <w:r>
-        <w:t xml:space="preserve"> </w:t>
-      </w:r>
-      <w:r>
-        <w:t xml:space="preserve">We developed </w:t>
-      </w:r>
-      <w:r>
-        <w:t xml:space="preserve">a </w:t>
-      </w:r>
-      <w:r>
-        <w:t>difference</w:t>
+        <w:t>controlling</w:t>
+      </w:r>
+      <w:r>
+        <w:t xml:space="preserve"> for </w:t>
+      </w:r>
+      <w:r>
+        <w:t xml:space="preserve">time-varying </w:t>
+      </w:r>
+      <w:r>
+        <w:t>covariates at the county and grade</w:t>
       </w:r>
       <w:r>
         <w:t>-</w:t>
       </w:r>
       <w:r>
-        <w:t>in</w:t>
-      </w:r>
-      <w:r>
-        <w:t>-</w:t>
-      </w:r>
-      <w:r>
-        <w:t>difference</w:t>
-      </w:r>
-      <w:r>
-        <w:t>s</w:t>
-      </w:r>
-      <w:r>
-        <w:t xml:space="preserve"> model</w:t>
-      </w:r>
-      <w:r>
-        <w:t>,</w:t>
-      </w:r>
-      <w:r>
-        <w:t xml:space="preserve"> </w:t>
-      </w:r>
-      <w:r>
-        <w:t>associating</w:t>
-      </w:r>
-      <w:r>
-        <w:t xml:space="preserve"> </w:t>
-      </w:r>
-      <w:r>
-        <w:t>tropical cyclone</w:t>
-      </w:r>
-      <w:r>
-        <w:t xml:space="preserve">s </w:t>
-      </w:r>
-      <w:r>
-        <w:t xml:space="preserve">and </w:t>
-      </w:r>
-      <w:r>
-        <w:t xml:space="preserve">annual </w:t>
-      </w:r>
-      <w:r>
-        <w:t>average test scores</w:t>
-      </w:r>
-      <w:r>
-        <w:t xml:space="preserve">, </w:t>
-      </w:r>
-      <w:r>
-        <w:t>controlling</w:t>
-      </w:r>
-      <w:r>
-        <w:t xml:space="preserve"> for </w:t>
-      </w:r>
-      <w:r>
-        <w:t xml:space="preserve">time-varying </w:t>
-      </w:r>
-      <w:r>
-        <w:t>covariates at the county and grade</w:t>
-      </w:r>
-      <w:r>
-        <w:t>-</w:t>
-      </w:r>
-      <w:r>
         <w:t>cohort level, including</w:t>
       </w:r>
       <w:r>
         <w:t xml:space="preserve"> student-level racial/ethnic composition</w:t>
       </w:r>
-      <w:ins w:id="0" w:author="Gabriella Meltzer" w:date="2022-12-08T15:09:00Z">
+      <w:ins w:id="4" w:author="Gabriella Meltzer" w:date="2022-12-08T15:09:00Z">
         <w:r>
           <w:t xml:space="preserve"> </w:t>
         </w:r>
@@ -643,72 +664,76 @@
         <w:t>urbanicity and socioeconomic status.</w:t>
       </w:r>
       <w:r>
+        <w:t xml:space="preserve"> W</w:t>
+      </w:r>
+      <w:r>
+        <w:t>e also</w:t>
+      </w:r>
+      <w:r>
         <w:t xml:space="preserve"> </w:t>
       </w:r>
       <w:r>
-        <w:t>W</w:t>
-      </w:r>
-      <w:r>
-        <w:t>e also</w:t>
-      </w:r>
-      <w:r>
+        <w:t>examine</w:t>
+      </w:r>
+      <w:r>
+        <w:t xml:space="preserve">d </w:t>
+      </w:r>
+      <w:r>
+        <w:t xml:space="preserve">how </w:t>
+      </w:r>
+      <w:r>
+        <w:t>associations</w:t>
+      </w:r>
+      <w:r>
+        <w:t xml:space="preserve"> varied by </w:t>
+      </w:r>
+      <w:r>
+        <w:t>strength of tropical cyclone, state, and proportion of non-white and socioeconomically disadvantaged students.</w:t>
+      </w:r>
+    </w:p>
+    <w:p>
+      <w:pPr>
+        <w:jc w:val="both"/>
+      </w:pPr>
+    </w:p>
+    <w:p>
+      <w:pPr>
+        <w:jc w:val="both"/>
+        <w:rPr>
+          <w:b/>
+          <w:bCs/>
+        </w:rPr>
+      </w:pPr>
+      <w:r>
+        <w:rPr>
+          <w:b/>
+          <w:bCs/>
+          <w:u w:val="single"/>
+        </w:rPr>
+        <w:t>Results</w:t>
+      </w:r>
+      <w:r>
+        <w:rPr>
+          <w:b/>
+          <w:bCs/>
+        </w:rPr>
         <w:t xml:space="preserve"> </w:t>
       </w:r>
-      <w:r>
-        <w:t>examine</w:t>
-      </w:r>
-      <w:r>
-        <w:t xml:space="preserve">d </w:t>
-      </w:r>
-      <w:r>
-        <w:t xml:space="preserve">how </w:t>
-      </w:r>
-      <w:r>
-        <w:t>associations</w:t>
-      </w:r>
-      <w:r>
-        <w:t xml:space="preserve"> varied by </w:t>
-      </w:r>
-      <w:r>
-        <w:t>strength of tropical cyclone, state, and proportion of non-white and socioeconomically disadvantaged students.</w:t>
-      </w:r>
-    </w:p>
-    <w:p>
-      <w:pPr>
-        <w:jc w:val="both"/>
-      </w:pPr>
-    </w:p>
-    <w:p>
-      <w:pPr>
-        <w:jc w:val="both"/>
-        <w:rPr>
-          <w:b/>
-          <w:bCs/>
-        </w:rPr>
-      </w:pPr>
-      <w:r>
-        <w:rPr>
-          <w:b/>
-          <w:bCs/>
-          <w:u w:val="single"/>
-        </w:rPr>
-        <w:t>Results</w:t>
-      </w:r>
-      <w:r>
-        <w:rPr>
-          <w:b/>
-          <w:bCs/>
-        </w:rPr>
-        <w:t xml:space="preserve"> </w:t>
-      </w:r>
-    </w:p>
-    <w:p>
-      <w:pPr>
-        <w:jc w:val="both"/>
-      </w:pPr>
-      <w:r>
-        <w:t>F</w:t>
-      </w:r>
+    </w:p>
+    <w:p>
+      <w:pPr>
+        <w:jc w:val="both"/>
+      </w:pPr>
+      <w:ins w:id="5" w:author="Parks, Robbie M" w:date="2022-12-08T15:31:00Z">
+        <w:r>
+          <w:t>For initial results, f</w:t>
+        </w:r>
+      </w:ins>
+      <w:del w:id="6" w:author="Parks, Robbie M" w:date="2022-12-08T15:31:00Z">
+        <w:r>
+          <w:delText>F</w:delText>
+        </w:r>
+      </w:del>
       <w:r>
         <w:t>or hurricane-exposed counties in Florida</w:t>
       </w:r>
@@ -718,15 +743,24 @@
       <w:r>
         <w:t xml:space="preserve">, </w:t>
       </w:r>
-      <w:r>
-        <w:t xml:space="preserve">exposure to </w:t>
-      </w:r>
+      <w:del w:id="7" w:author="Parks, Robbie M" w:date="2022-12-08T15:32:00Z">
+        <w:r>
+          <w:delText xml:space="preserve">exposure to </w:delText>
+        </w:r>
+      </w:del>
       <w:r>
         <w:t>hurricane force-wind</w:t>
       </w:r>
-      <w:r>
-        <w:t>s</w:t>
-      </w:r>
+      <w:ins w:id="8" w:author="Parks, Robbie M" w:date="2022-12-08T15:32:00Z">
+        <w:r>
+          <w:t xml:space="preserve"> exposure</w:t>
+        </w:r>
+      </w:ins>
+      <w:del w:id="9" w:author="Parks, Robbie M" w:date="2022-12-08T15:32:00Z">
+        <w:r>
+          <w:delText>s</w:delText>
+        </w:r>
+      </w:del>
       <w:r>
         <w:t xml:space="preserve"> </w:t>
       </w:r>
@@ -1071,6 +1105,9 @@
 
 <file path=word/people.xml><?xml version="1.0" encoding="utf-8"?>
 <w15:people xmlns:wpc="http://schemas.microsoft.com/office/word/2010/wordprocessingCanvas" xmlns:cx="http://schemas.microsoft.com/office/drawing/2014/chartex" xmlns:cx1="http://schemas.microsoft.com/office/drawing/2015/9/8/chartex" xmlns:cx2="http://schemas.microsoft.com/office/drawing/2015/10/21/chartex" xmlns:cx3="http://schemas.microsoft.com/office/drawing/2016/5/9/chartex" xmlns:cx4="http://schemas.microsoft.com/office/drawing/2016/5/10/chartex" xmlns:cx5="http://schemas.microsoft.com/office/drawing/2016/5/11/chartex" xmlns:cx6="http://schemas.microsoft.com/office/drawing/2016/5/12/chartex" xmlns:cx7="http://schemas.microsoft.com/office/drawing/2016/5/13/chartex" xmlns:cx8="http://schemas.microsoft.com/office/drawing/2016/5/14/chartex" xmlns:mc="http://schemas.openxmlformats.org/markup-compatibility/2006" xmlns:aink="http://schemas.microsoft.com/office/drawing/2016/ink" xmlns:am3d="http://schemas.microsoft.com/office/drawing/2017/model3d" xmlns:o="urn:schemas-microsoft-com:office:office" xmlns:oel="http://schemas.microsoft.com/office/2019/extlst" xmlns:r="http://schemas.openxmlformats.org/officeDocument/2006/relationships" xmlns:m="http://schemas.openxmlformats.org/officeDocument/2006/math" xmlns:v="urn:schemas-microsoft-com:vml" xmlns:wp14="http://schemas.microsoft.com/office/word/2010/wordprocessingDrawing" xmlns:wp="http://schemas.openxmlformats.org/drawingml/2006/wordprocessingDrawing" xmlns:w10="urn:schemas-microsoft-com:office:word" xmlns:w="http://schemas.openxmlformats.org/wordprocessingml/2006/main" xmlns:w14="http://schemas.microsoft.com/office/word/2010/wordml" xmlns:w15="http://schemas.microsoft.com/office/word/2012/wordml" xmlns:w16cex="http://schemas.microsoft.com/office/word/2018/wordml/cex" xmlns:w16cid="http://schemas.microsoft.com/office/word/2016/wordml/cid" xmlns:w16="http://schemas.microsoft.com/office/word/2018/wordml" xmlns:w16sdtdh="http://schemas.microsoft.com/office/word/2020/wordml/sdtdatahash" xmlns:w16se="http://schemas.microsoft.com/office/word/2015/wordml/symex" xmlns:wpg="http://schemas.microsoft.com/office/word/2010/wordprocessingGroup" xmlns:wpi="http://schemas.microsoft.com/office/word/2010/wordprocessingInk" xmlns:wne="http://schemas.microsoft.com/office/word/2006/wordml" xmlns:wps="http://schemas.microsoft.com/office/word/2010/wordprocessingShape" mc:Ignorable="w14 w15 w16se w16cid w16 w16cex w16sdtdh wp14">
+  <w15:person w15:author="Parks, Robbie M">
+    <w15:presenceInfo w15:providerId="AD" w15:userId="S::rmp15@ic.ac.uk::cb6b7f8d-c7e1-44f5-b2d9-a44f305898c3"/>
+  </w15:person>
   <w15:person w15:author="Gabriella Meltzer">
     <w15:presenceInfo w15:providerId="Windows Live" w15:userId="1922e6e6f0c2cea6"/>
   </w15:person>

</xml_diff>